<commit_message>
aggiunta contratti UC4 più modifiche contratti UC3
</commit_message>
<xml_diff>
--- a/Iterazione1/UC1-Contratti_delle_operazioni.docx
+++ b/Iterazione1/UC1-Contratti_delle_operazioni.docx
@@ -473,21 +473,7 @@
           <w:sz w:val="28"/>
           <w:szCs w:val="28"/>
         </w:rPr>
-        <w:t>Nome, Specie, Razza, Microchip, Data di Nascita,</w:t>
-      </w:r>
-      <w:r>
-        <w:rPr>
-          <w:sz w:val="28"/>
-          <w:szCs w:val="28"/>
-        </w:rPr>
-        <w:t xml:space="preserve"> </w:t>
-      </w:r>
-      <w:r>
-        <w:rPr>
-          <w:sz w:val="28"/>
-          <w:szCs w:val="28"/>
-        </w:rPr>
-        <w:t>Proprietario)</w:t>
+        <w:t>Nome, Specie, Razza, Microchip, Data di Nascita, Proprietario)</w:t>
       </w:r>
     </w:p>
     <w:p>
@@ -2624,6 +2610,15 @@
 </file>
 
 <file path=customXml/item1.xml><?xml version="1.0" encoding="utf-8"?>
+<?mso-contentType ?>
+<FormTemplates xmlns="http://schemas.microsoft.com/sharepoint/v3/contenttype/forms">
+  <Display>DocumentLibraryForm</Display>
+  <Edit>DocumentLibraryForm</Edit>
+  <New>DocumentLibraryForm</New>
+</FormTemplates>
+</file>
+
+<file path=customXml/item2.xml><?xml version="1.0" encoding="utf-8"?>
 <ct:contentTypeSchema xmlns:ct="http://schemas.microsoft.com/office/2006/metadata/contentType" xmlns:ma="http://schemas.microsoft.com/office/2006/metadata/properties/metaAttributes" ct:_="" ma:_="" ma:contentTypeName="Document" ma:contentTypeID="0x01010016E63A739F563946AD8C16C05D062E98" ma:contentTypeVersion="6" ma:contentTypeDescription="Create a new document." ma:contentTypeScope="" ma:versionID="a28a9786f1d8f4f56c75dc998e4d5f9b">
   <xsd:schema xmlns:xsd="http://www.w3.org/2001/XMLSchema" xmlns:xs="http://www.w3.org/2001/XMLSchema" xmlns:p="http://schemas.microsoft.com/office/2006/metadata/properties" xmlns:ns3="56c654e7-54e6-4cec-9125-9ecb39084783" targetNamespace="http://schemas.microsoft.com/office/2006/metadata/properties" ma:root="true" ma:fieldsID="a24d4552bcb2c83444a4b426af01032c" ns3:_="">
     <xsd:import namespace="56c654e7-54e6-4cec-9125-9ecb39084783"/>
@@ -2779,15 +2774,6 @@
 </ct:contentTypeSchema>
 </file>
 
-<file path=customXml/item2.xml><?xml version="1.0" encoding="utf-8"?>
-<?mso-contentType ?>
-<FormTemplates xmlns="http://schemas.microsoft.com/sharepoint/v3/contenttype/forms">
-  <Display>DocumentLibraryForm</Display>
-  <Edit>DocumentLibraryForm</Edit>
-  <New>DocumentLibraryForm</New>
-</FormTemplates>
-</file>
-
 <file path=customXml/item3.xml><?xml version="1.0" encoding="utf-8"?>
 <p:properties xmlns:p="http://schemas.microsoft.com/office/2006/metadata/properties" xmlns:xsi="http://www.w3.org/2001/XMLSchema-instance" xmlns:pc="http://schemas.microsoft.com/office/infopath/2007/PartnerControls">
   <documentManagement>
@@ -2797,6 +2783,14 @@
 </file>
 
 <file path=customXml/itemProps1.xml><?xml version="1.0" encoding="utf-8"?>
+<ds:datastoreItem xmlns:ds="http://schemas.openxmlformats.org/officeDocument/2006/customXml" ds:itemID="{3049A693-A033-45BA-B9EE-E57B8AAD31A0}">
+  <ds:schemaRefs>
+    <ds:schemaRef ds:uri="http://schemas.microsoft.com/sharepoint/v3/contenttype/forms"/>
+  </ds:schemaRefs>
+</ds:datastoreItem>
+</file>
+
+<file path=customXml/itemProps2.xml><?xml version="1.0" encoding="utf-8"?>
 <ds:datastoreItem xmlns:ds="http://schemas.openxmlformats.org/officeDocument/2006/customXml" ds:itemID="{307073FF-4752-449A-BB84-85A296777349}">
   <ds:schemaRefs>
     <ds:schemaRef ds:uri="http://schemas.microsoft.com/office/2006/metadata/contentType"/>
@@ -2814,14 +2808,6 @@
 </ds:datastoreItem>
 </file>
 
-<file path=customXml/itemProps2.xml><?xml version="1.0" encoding="utf-8"?>
-<ds:datastoreItem xmlns:ds="http://schemas.openxmlformats.org/officeDocument/2006/customXml" ds:itemID="{3049A693-A033-45BA-B9EE-E57B8AAD31A0}">
-  <ds:schemaRefs>
-    <ds:schemaRef ds:uri="http://schemas.microsoft.com/sharepoint/v3/contenttype/forms"/>
-  </ds:schemaRefs>
-</ds:datastoreItem>
-</file>
-
 <file path=customXml/itemProps3.xml><?xml version="1.0" encoding="utf-8"?>
 <ds:datastoreItem xmlns:ds="http://schemas.openxmlformats.org/officeDocument/2006/customXml" ds:itemID="{DDCE9A56-10B5-49C2-9326-4E2F13E20703}">
   <ds:schemaRefs>

</xml_diff>